<commit_message>
Changed CRSTb to CRESET
</commit_message>
<xml_diff>
--- a/UPDuino Programming FT232H.docx
+++ b/UPDuino Programming FT232H.docx
@@ -11,58 +11,33 @@
       </w:pPr>
       <w:bookmarkStart w:id="0" w:name="_Hlk484534989"/>
       <w:bookmarkEnd w:id="0"/>
-      <w:proofErr w:type="spellStart"/>
       <w:r>
         <w:rPr>
           <w:rFonts w:cstheme="minorHAnsi"/>
           <w:b/>
         </w:rPr>
-        <w:t>UPDuino</w:t>
-      </w:r>
-      <w:proofErr w:type="spellEnd"/>
+        <w:t xml:space="preserve">UPDuino </w:t>
+      </w:r>
       <w:r>
         <w:rPr>
           <w:rFonts w:cstheme="minorHAnsi"/>
           <w:b/>
         </w:rPr>
-        <w:t xml:space="preserve"> </w:t>
+        <w:t xml:space="preserve">Device </w:t>
       </w:r>
       <w:r>
         <w:rPr>
           <w:rFonts w:cstheme="minorHAnsi"/>
           <w:b/>
         </w:rPr>
-        <w:t xml:space="preserve">Device </w:t>
+        <w:t xml:space="preserve">Programming </w:t>
       </w:r>
       <w:r>
         <w:rPr>
           <w:rFonts w:cstheme="minorHAnsi"/>
           <w:b/>
         </w:rPr>
-        <w:t xml:space="preserve">Programming </w:t>
-      </w:r>
-      <w:r>
-        <w:rPr>
-          <w:rFonts w:cstheme="minorHAnsi"/>
-          <w:b/>
-        </w:rPr>
-        <w:t xml:space="preserve">using the </w:t>
-      </w:r>
-      <w:proofErr w:type="spellStart"/>
-      <w:r>
-        <w:rPr>
-          <w:rFonts w:cstheme="minorHAnsi"/>
-          <w:b/>
-        </w:rPr>
-        <w:t>Adafruit</w:t>
-      </w:r>
-      <w:proofErr w:type="spellEnd"/>
-      <w:r>
-        <w:rPr>
-          <w:rFonts w:cstheme="minorHAnsi"/>
-          <w:b/>
-        </w:rPr>
-        <w:t xml:space="preserve"> FT232H </w:t>
+        <w:t xml:space="preserve">using the Adafruit FT232H </w:t>
       </w:r>
       <w:r>
         <w:rPr>
@@ -109,21 +84,7 @@
         <w:rPr>
           <w:rFonts w:cstheme="minorHAnsi"/>
         </w:rPr>
-        <w:t xml:space="preserve">Gnarly Grey </w:t>
-      </w:r>
-      <w:proofErr w:type="spellStart"/>
-      <w:r>
-        <w:rPr>
-          <w:rFonts w:cstheme="minorHAnsi"/>
-        </w:rPr>
-        <w:t>UPDuino</w:t>
-      </w:r>
-      <w:proofErr w:type="spellEnd"/>
-      <w:r>
-        <w:rPr>
-          <w:rFonts w:cstheme="minorHAnsi"/>
-        </w:rPr>
-        <w:t xml:space="preserve"> Board</w:t>
+        <w:t>Gnarly Grey UPDuino Board</w:t>
       </w:r>
     </w:p>
     <w:p>
@@ -158,19 +119,11 @@
           <w:rFonts w:cstheme="minorHAnsi"/>
         </w:rPr>
       </w:pPr>
-      <w:proofErr w:type="spellStart"/>
-      <w:r>
-        <w:rPr>
-          <w:rFonts w:cstheme="minorHAnsi"/>
-        </w:rPr>
-        <w:t>Adafruit</w:t>
-      </w:r>
-      <w:proofErr w:type="spellEnd"/>
-      <w:r>
-        <w:rPr>
-          <w:rFonts w:cstheme="minorHAnsi"/>
-        </w:rPr>
-        <w:t xml:space="preserve"> FT232H Breakout Board</w:t>
+      <w:r>
+        <w:rPr>
+          <w:rFonts w:cstheme="minorHAnsi"/>
+        </w:rPr>
+        <w:t>Adafruit FT232H Breakout Board</w:t>
       </w:r>
     </w:p>
     <w:p>
@@ -331,33 +284,11 @@
           <w:rFonts w:cstheme="minorHAnsi"/>
         </w:rPr>
       </w:pPr>
-      <w:proofErr w:type="spellStart"/>
-      <w:r>
-        <w:rPr>
-          <w:rFonts w:cstheme="minorHAnsi"/>
-        </w:rPr>
-        <w:t>UPDuino</w:t>
-      </w:r>
-      <w:proofErr w:type="spellEnd"/>
-      <w:r>
-        <w:rPr>
-          <w:rFonts w:cstheme="minorHAnsi"/>
-        </w:rPr>
-        <w:t xml:space="preserve"> </w:t>
-      </w:r>
-      <w:proofErr w:type="spellStart"/>
-      <w:r>
-        <w:rPr>
-          <w:rFonts w:cstheme="minorHAnsi"/>
-        </w:rPr>
-        <w:t>Blinky</w:t>
-      </w:r>
-      <w:proofErr w:type="spellEnd"/>
-      <w:r>
-        <w:rPr>
-          <w:rFonts w:cstheme="minorHAnsi"/>
-        </w:rPr>
-        <w:t xml:space="preserve"> LED Design</w:t>
+      <w:r>
+        <w:rPr>
+          <w:rFonts w:cstheme="minorHAnsi"/>
+        </w:rPr>
+        <w:t>UPDuino Blinky LED Design</w:t>
       </w:r>
     </w:p>
     <w:p>
@@ -394,23 +325,7 @@
           <w:rFonts w:eastAsia="Times New Roman" w:cstheme="minorHAnsi"/>
           <w:u w:val="single"/>
         </w:rPr>
-        <w:t xml:space="preserve">FT232 to Lattice </w:t>
-      </w:r>
-      <w:proofErr w:type="spellStart"/>
-      <w:r>
-        <w:rPr>
-          <w:rFonts w:eastAsia="Times New Roman" w:cstheme="minorHAnsi"/>
-          <w:u w:val="single"/>
-        </w:rPr>
-        <w:t>iCE</w:t>
-      </w:r>
-      <w:proofErr w:type="spellEnd"/>
-      <w:r>
-        <w:rPr>
-          <w:rFonts w:eastAsia="Times New Roman" w:cstheme="minorHAnsi"/>
-          <w:u w:val="single"/>
-        </w:rPr>
-        <w:t xml:space="preserve"> FPGA Pinout</w:t>
+        <w:t>FT232 to Lattice iCE FPGA Pinout</w:t>
       </w:r>
       <w:r>
         <w:rPr>
@@ -689,14 +604,14 @@
         </w:rPr>
         <w:t xml:space="preserve"> </w:t>
       </w:r>
-      <w:proofErr w:type="spellStart"/>
-      <w:r>
-        <w:rPr>
-          <w:rFonts w:eastAsia="Times New Roman" w:cstheme="minorHAnsi"/>
-        </w:rPr>
-        <w:t>CRSTb</w:t>
-      </w:r>
-      <w:proofErr w:type="spellEnd"/>
+      <w:r>
+        <w:rPr>
+          <w:rFonts w:eastAsia="Times New Roman" w:cstheme="minorHAnsi"/>
+        </w:rPr>
+        <w:t>CRESET</w:t>
+      </w:r>
+      <w:bookmarkStart w:id="1" w:name="_GoBack"/>
+      <w:bookmarkEnd w:id="1"/>
     </w:p>
     <w:p>
       <w:pPr>
@@ -779,19 +694,11 @@
           <w:rFonts w:eastAsia="Times New Roman" w:cstheme="minorHAnsi"/>
         </w:rPr>
       </w:pPr>
-      <w:proofErr w:type="spellStart"/>
-      <w:r>
-        <w:rPr>
-          <w:rFonts w:eastAsia="Times New Roman" w:cstheme="minorHAnsi"/>
-        </w:rPr>
-        <w:t>UPDuino</w:t>
-      </w:r>
-      <w:proofErr w:type="spellEnd"/>
-      <w:r>
-        <w:rPr>
-          <w:rFonts w:eastAsia="Times New Roman" w:cstheme="minorHAnsi"/>
-        </w:rPr>
-        <w:t xml:space="preserve"> Pins</w:t>
+      <w:r>
+        <w:rPr>
+          <w:rFonts w:eastAsia="Times New Roman" w:cstheme="minorHAnsi"/>
+        </w:rPr>
+        <w:t>UPDuino Pins</w:t>
       </w:r>
     </w:p>
     <w:p>
@@ -847,8 +754,6 @@
         </w:rPr>
         <w:t>JP1 jumper needs to be connected to CRESET (pin closest to FPGA is CRESET, pin furthest away is GND)</w:t>
       </w:r>
-      <w:bookmarkStart w:id="1" w:name="_GoBack"/>
-      <w:bookmarkEnd w:id="1"/>
     </w:p>
     <w:p>
       <w:pPr>
@@ -865,7 +770,7 @@
         </w:rPr>
         <w:lastRenderedPageBreak/>
         <w:drawing>
-          <wp:inline distT="0" distB="0" distL="0" distR="0">
+          <wp:inline distT="0" distB="0" distL="0" distR="0" wp14:anchorId="34F55FC8" wp14:editId="44684815">
             <wp:extent cx="4314825" cy="990600"/>
             <wp:effectExtent l="0" t="0" r="9525" b="0"/>
             <wp:docPr id="1" name="Picture 1"/>
@@ -998,21 +903,7 @@
         <w:rPr>
           <w:rFonts w:eastAsia="Times New Roman" w:cstheme="minorHAnsi"/>
         </w:rPr>
-        <w:t xml:space="preserve">After scanning select ‘Generic JTAG Device’ and ‘Select iCE40 </w:t>
-      </w:r>
-      <w:proofErr w:type="spellStart"/>
-      <w:r>
-        <w:rPr>
-          <w:rFonts w:eastAsia="Times New Roman" w:cstheme="minorHAnsi"/>
-        </w:rPr>
-        <w:t>UltraPlus</w:t>
-      </w:r>
-      <w:proofErr w:type="spellEnd"/>
-      <w:r>
-        <w:rPr>
-          <w:rFonts w:eastAsia="Times New Roman" w:cstheme="minorHAnsi"/>
-        </w:rPr>
-        <w:t>’</w:t>
+        <w:t>After scanning select ‘Generic JTAG Device’ and ‘Select iCE40 UltraPlus’</w:t>
       </w:r>
     </w:p>
     <w:p>
@@ -1133,14 +1024,12 @@
           <w:rFonts w:eastAsia="Times New Roman" w:cstheme="minorHAnsi"/>
         </w:rPr>
       </w:pPr>
-      <w:proofErr w:type="spellStart"/>
       <w:r>
         <w:rPr>
           <w:rFonts w:eastAsia="Times New Roman" w:cstheme="minorHAnsi"/>
         </w:rPr>
         <w:t>Numonyx</w:t>
       </w:r>
-      <w:proofErr w:type="spellEnd"/>
     </w:p>
     <w:p>
       <w:pPr>
@@ -1243,7 +1132,7 @@
           <w:noProof/>
         </w:rPr>
         <w:drawing>
-          <wp:inline distT="0" distB="0" distL="0" distR="0">
+          <wp:inline distT="0" distB="0" distL="0" distR="0" wp14:anchorId="6FA231F5" wp14:editId="3C636629">
             <wp:extent cx="4685030" cy="2355011"/>
             <wp:effectExtent l="0" t="0" r="1270" b="7620"/>
             <wp:docPr id="2" name="Picture 2" descr="C:\projects\GPU\UP_MiniGPU\Documentation\UPDuino SPIFlash Programming Settings.png"/>
@@ -1365,21 +1254,7 @@
         <w:rPr>
           <w:rFonts w:eastAsia="Times New Roman" w:cstheme="minorHAnsi"/>
         </w:rPr>
-        <w:t xml:space="preserve">After scanning select ‘Generic JTAG Device’ and ‘Select iCE40 </w:t>
-      </w:r>
-      <w:proofErr w:type="spellStart"/>
-      <w:r>
-        <w:rPr>
-          <w:rFonts w:eastAsia="Times New Roman" w:cstheme="minorHAnsi"/>
-        </w:rPr>
-        <w:t>UltraPlus</w:t>
-      </w:r>
-      <w:proofErr w:type="spellEnd"/>
-      <w:r>
-        <w:rPr>
-          <w:rFonts w:eastAsia="Times New Roman" w:cstheme="minorHAnsi"/>
-        </w:rPr>
-        <w:t>’</w:t>
+        <w:t>After scanning select ‘Generic JTAG Device’ and ‘Select iCE40 UltraPlus’</w:t>
       </w:r>
     </w:p>
     <w:p>
@@ -1447,7 +1322,7 @@
         </w:rPr>
         <w:lastRenderedPageBreak/>
         <w:drawing>
-          <wp:inline distT="0" distB="0" distL="0" distR="0" wp14:anchorId="40C8B60A" wp14:editId="6EFC78AB">
+          <wp:inline distT="0" distB="0" distL="0" distR="0" wp14:anchorId="4C530AEF" wp14:editId="28D75D13">
             <wp:extent cx="5365630" cy="1426822"/>
             <wp:effectExtent l="0" t="0" r="6985" b="2540"/>
             <wp:docPr id="3" name="Picture 3"/>
@@ -1568,35 +1443,13 @@
         <w:rPr>
           <w:rFonts w:cstheme="minorHAnsi"/>
         </w:rPr>
-        <w:t>Navigate to *\RGB_LED_BLINK_20170606\</w:t>
-      </w:r>
-      <w:proofErr w:type="spellStart"/>
-      <w:r>
-        <w:rPr>
-          <w:rFonts w:cstheme="minorHAnsi"/>
-        </w:rPr>
-        <w:t>rgb</w:t>
-      </w:r>
-      <w:proofErr w:type="spellEnd"/>
-      <w:r>
-        <w:rPr>
-          <w:rFonts w:cstheme="minorHAnsi"/>
-        </w:rPr>
-        <w:t>\</w:t>
-      </w:r>
-      <w:proofErr w:type="spellStart"/>
-      <w:r>
-        <w:rPr>
-          <w:rFonts w:cstheme="minorHAnsi"/>
-        </w:rPr>
-        <w:t>rgb_sbt.project</w:t>
-      </w:r>
-      <w:proofErr w:type="spellEnd"/>
-      <w:r>
-        <w:rPr>
-          <w:rFonts w:cstheme="minorHAnsi"/>
-        </w:rPr>
-        <w:t xml:space="preserve"> and ‘Open’</w:t>
+        <w:t>Navigate to *\RGB_LED_BLINK_20170606\rgb\</w:t>
+      </w:r>
+      <w:r>
+        <w:rPr>
+          <w:rFonts w:cstheme="minorHAnsi"/>
+        </w:rPr>
+        <w:t>rgb_sbt.project and ‘Open’</w:t>
       </w:r>
     </w:p>
     <w:p>
@@ -1614,21 +1467,7 @@
         <w:rPr>
           <w:rFonts w:cstheme="minorHAnsi"/>
         </w:rPr>
-        <w:t xml:space="preserve">Double click ‘Run </w:t>
-      </w:r>
-      <w:proofErr w:type="spellStart"/>
-      <w:r>
-        <w:rPr>
-          <w:rFonts w:cstheme="minorHAnsi"/>
-        </w:rPr>
-        <w:t>Synplify</w:t>
-      </w:r>
-      <w:proofErr w:type="spellEnd"/>
-      <w:r>
-        <w:rPr>
-          <w:rFonts w:cstheme="minorHAnsi"/>
-        </w:rPr>
-        <w:t xml:space="preserve"> Pro Synthesis’</w:t>
+        <w:t>Double click ‘Run Synplify Pro Synthesis’</w:t>
       </w:r>
     </w:p>
     <w:p>
@@ -1688,49 +1527,7 @@
         <w:rPr>
           <w:rFonts w:cstheme="minorHAnsi"/>
         </w:rPr>
-        <w:t>\</w:t>
-      </w:r>
-      <w:proofErr w:type="spellStart"/>
-      <w:r>
-        <w:rPr>
-          <w:rFonts w:cstheme="minorHAnsi"/>
-        </w:rPr>
-        <w:t>rgb</w:t>
-      </w:r>
-      <w:proofErr w:type="spellEnd"/>
-      <w:r>
-        <w:rPr>
-          <w:rFonts w:cstheme="minorHAnsi"/>
-        </w:rPr>
-        <w:t>\</w:t>
-      </w:r>
-      <w:proofErr w:type="spellStart"/>
-      <w:r>
-        <w:rPr>
-          <w:rFonts w:cstheme="minorHAnsi"/>
-        </w:rPr>
-        <w:t>rgb_Implmnt</w:t>
-      </w:r>
-      <w:proofErr w:type="spellEnd"/>
-      <w:r>
-        <w:rPr>
-          <w:rFonts w:cstheme="minorHAnsi"/>
-        </w:rPr>
-        <w:t>\</w:t>
-      </w:r>
-      <w:proofErr w:type="spellStart"/>
-      <w:r>
-        <w:rPr>
-          <w:rFonts w:cstheme="minorHAnsi"/>
-        </w:rPr>
-        <w:t>sbt</w:t>
-      </w:r>
-      <w:proofErr w:type="spellEnd"/>
-      <w:r>
-        <w:rPr>
-          <w:rFonts w:cstheme="minorHAnsi"/>
-        </w:rPr>
-        <w:t>\outputs\bitmap</w:t>
+        <w:t>\rgb\rgb_Implmnt\sbt\outputs\bitmap</w:t>
       </w:r>
       <w:r>
         <w:rPr>
@@ -1812,7 +1609,7 @@
         <w:noProof/>
       </w:rPr>
       <w:drawing>
-        <wp:inline distT="0" distB="0" distL="0" distR="0" wp14:anchorId="1BA29C9E" wp14:editId="485F278C">
+        <wp:inline distT="0" distB="0" distL="0" distR="0" wp14:anchorId="35B9EB61" wp14:editId="3887B989">
           <wp:extent cx="1532198" cy="370936"/>
           <wp:effectExtent l="0" t="0" r="0" b="0"/>
           <wp:docPr id="5" name="Picture 5" descr="C:\Users\GRANT\Documents\Lattice\website work\final_5_31_17\images\logo.png"/>
@@ -2786,6 +2583,7 @@
     <w:lsdException w:name="HTML Sample" w:semiHidden="1" w:unhideWhenUsed="1"/>
     <w:lsdException w:name="HTML Typewriter" w:semiHidden="1" w:unhideWhenUsed="1"/>
     <w:lsdException w:name="HTML Variable" w:semiHidden="1" w:unhideWhenUsed="1"/>
+    <w:lsdException w:name="Normal Table" w:semiHidden="1" w:unhideWhenUsed="1"/>
     <w:lsdException w:name="annotation subject" w:semiHidden="1" w:unhideWhenUsed="1"/>
     <w:lsdException w:name="No List" w:semiHidden="1" w:unhideWhenUsed="1"/>
     <w:lsdException w:name="Outline List 1" w:semiHidden="1" w:unhideWhenUsed="1"/>
@@ -2832,8 +2630,10 @@
     <w:lsdException w:name="Table Subtle 2" w:semiHidden="1" w:unhideWhenUsed="1"/>
     <w:lsdException w:name="Table Web 1" w:semiHidden="1" w:unhideWhenUsed="1"/>
     <w:lsdException w:name="Table Web 2" w:semiHidden="1" w:unhideWhenUsed="1"/>
+    <w:lsdException w:name="Table Web 3" w:semiHidden="1" w:unhideWhenUsed="1"/>
     <w:lsdException w:name="Balloon Text" w:semiHidden="1" w:unhideWhenUsed="1"/>
     <w:lsdException w:name="Table Grid" w:uiPriority="39"/>
+    <w:lsdException w:name="Table Theme" w:semiHidden="1" w:unhideWhenUsed="1"/>
     <w:lsdException w:name="Placeholder Text" w:semiHidden="1"/>
     <w:lsdException w:name="No Spacing" w:uiPriority="1" w:qFormat="1"/>
     <w:lsdException w:name="Light Shading" w:uiPriority="60"/>

</xml_diff>